<commit_message>
MCU Module description added
</commit_message>
<xml_diff>
--- a/Documentation/solar batterys.docx
+++ b/Documentation/solar batterys.docx
@@ -1,9 +1,10 @@
 
 <file path=word/document.xml><?xml version="1.0" encoding="utf-8"?>
-<w:document xmlns:wpc="http://schemas.microsoft.com/office/word/2010/wordprocessingCanvas" xmlns:mc="http://schemas.openxmlformats.org/markup-compatibility/2006" xmlns:o="urn:schemas-microsoft-com:office:office" xmlns:r="http://schemas.openxmlformats.org/officeDocument/2006/relationships" xmlns:m="http://schemas.openxmlformats.org/officeDocument/2006/math" xmlns:v="urn:schemas-microsoft-com:vml" xmlns:wp14="http://schemas.microsoft.com/office/word/2010/wordprocessingDrawing" xmlns:wp="http://schemas.openxmlformats.org/drawingml/2006/wordprocessingDrawing" xmlns:w10="urn:schemas-microsoft-com:office:word" xmlns:w="http://schemas.openxmlformats.org/wordprocessingml/2006/main" xmlns:w14="http://schemas.microsoft.com/office/word/2010/wordml" xmlns:w15="http://schemas.microsoft.com/office/word/2012/wordml" xmlns:wpg="http://schemas.microsoft.com/office/word/2010/wordprocessingGroup" xmlns:wpi="http://schemas.microsoft.com/office/word/2010/wordprocessingInk" xmlns:wne="http://schemas.microsoft.com/office/word/2006/wordml" xmlns:wps="http://schemas.microsoft.com/office/word/2010/wordprocessingShape" mc:Ignorable="w14 w15 wp14">
+<w:document xmlns:o="urn:schemas-microsoft-com:office:office" xmlns:r="http://schemas.openxmlformats.org/officeDocument/2006/relationships" xmlns:v="urn:schemas-microsoft-com:vml" xmlns:w="http://schemas.openxmlformats.org/wordprocessingml/2006/main" xmlns:w10="urn:schemas-microsoft-com:office:word" xmlns:wp="http://schemas.openxmlformats.org/drawingml/2006/wordprocessingDrawing" xmlns:wps="http://schemas.microsoft.com/office/word/2010/wordprocessingShape" xmlns:wpg="http://schemas.microsoft.com/office/word/2010/wordprocessingGroup" xmlns:mc="http://schemas.openxmlformats.org/markup-compatibility/2006" xmlns:wp14="http://schemas.microsoft.com/office/word/2010/wordprocessingDrawing" xmlns:w14="http://schemas.microsoft.com/office/word/2010/wordml" mc:Ignorable="w14 wp14">
   <w:body>
     <w:p>
       <w:pPr>
+        <w:pStyle w:val="Normal"/>
         <w:rPr>
           <w:lang w:val="uk-UA"/>
         </w:rPr>
@@ -12,79 +13,19 @@
         <w:rPr>
           <w:lang w:val="uk-UA"/>
         </w:rPr>
-        <w:t xml:space="preserve">Сонячні панелі набули широкого застосування в повсякденному житті .   Призначення цих панель є перетворення енергії різного світлового діапазону в енергію теплову чи електричну  </w:t>
-      </w:r>
-      <w:r>
-        <w:rPr>
-          <w:lang w:val="uk-UA"/>
-        </w:rPr>
-        <w:t xml:space="preserve">. Для початку давайте розглянемо як вони працюють . Панелі є напівпровідниковими пристроями які перетворюють </w:t>
-      </w:r>
-      <w:r>
-        <w:rPr>
-          <w:lang w:val="uk-UA"/>
-        </w:rPr>
-        <w:t>світлову енергію в  електричну</w:t>
-      </w:r>
-      <w:r>
-        <w:rPr>
-          <w:lang w:val="uk-UA"/>
-        </w:rPr>
-        <w:t xml:space="preserve"> .</w:t>
-      </w:r>
-      <w:r>
-        <w:rPr>
-          <w:lang w:val="uk-UA"/>
-        </w:rPr>
-        <w:t xml:space="preserve"> </w:t>
-      </w:r>
-      <w:r>
-        <w:rPr>
-          <w:lang w:val="uk-UA"/>
-        </w:rPr>
-        <w:t xml:space="preserve">Розглянемо будову більш детально . Зазвичай панелі роблять з кремнію . Ця пластина </w:t>
-      </w:r>
-      <w:r>
-        <w:rPr>
-          <w:lang w:val="uk-UA"/>
-        </w:rPr>
-        <w:t>складається з двох інших , які були</w:t>
-      </w:r>
-      <w:r>
-        <w:rPr>
-          <w:lang w:val="uk-UA"/>
-        </w:rPr>
-        <w:t xml:space="preserve"> </w:t>
-      </w:r>
-      <w:r>
-        <w:rPr>
-          <w:lang w:val="uk-UA"/>
-        </w:rPr>
-        <w:t>залегованні . Одна пластина негативним зарядом  , інша позитивним . Сонячний промінь складається з фотонів , які при попаданні при достатній енергії на позитивно заряджену пластину видавлюють електрон</w:t>
-      </w:r>
-      <w:r>
-        <w:rPr>
-          <w:lang w:val="uk-UA"/>
-        </w:rPr>
-        <w:t>и</w:t>
-      </w:r>
-      <w:r>
-        <w:rPr>
-          <w:lang w:val="uk-UA"/>
-        </w:rPr>
-        <w:t xml:space="preserve"> в негативно </w:t>
-      </w:r>
-      <w:r>
-        <w:rPr>
-          <w:lang w:val="uk-UA"/>
-        </w:rPr>
-        <w:t xml:space="preserve">заряджену , проте електрони не можуть перейти з  негативної на позитивну заряджену пластину завдяки </w:t>
-      </w:r>
-      <w:r>
-        <w:rPr>
-          <w:lang w:val="uk-UA"/>
-        </w:rPr>
-        <w:t xml:space="preserve"> </w:t>
+        <w:t xml:space="preserve">Сонячні панелі набули широкого застосування в повсякденному житті .   Призначення цих панель є перетворення енергії різного світлового діапазону в енергію теплову чи електричну  . Для початку давайте розглянемо як вони працюють . Панелі є напівпровідниковими пристроями які перетворюють світлову енергію в  електричну . Розглянемо будову більш детально . Зазвичай панелі роблять з кремнію . Ця пластина складається з двох інших , які були леговані . Одна пластина негативним зарядом,  інша позитивним . Сонячний промінь складається з фотонів , які при попаданні при достатній енергії на позитивно заряджену пластину </w:t>
+      </w:r>
+      <w:r>
+        <w:rPr>
+          <w:lang w:val="uk-UA"/>
+        </w:rPr>
+        <w:t>випромінюють</w:t>
+      </w:r>
+      <w:r>
+        <w:rPr>
+          <w:lang w:val="uk-UA"/>
+        </w:rPr>
+        <w:t xml:space="preserve"> електрони в негативно заряджену , проте електрони не можуть перейти з  негативної на позитивну заряджену пластину завдяки  </w:t>
       </w:r>
       <w:r>
         <w:rPr>
@@ -93,6 +34,7 @@
         <w:t>p</w:t>
       </w:r>
       <w:r>
+        <w:rPr/>
         <w:t>-</w:t>
       </w:r>
       <w:r>
@@ -108,6 +50,7 @@
         <w:t xml:space="preserve"> переходу . Ці пластини з</w:t>
       </w:r>
       <w:r>
+        <w:rPr/>
         <w:t>’</w:t>
       </w:r>
       <w:r>
@@ -119,6 +62,7 @@
     </w:p>
     <w:p>
       <w:pPr>
+        <w:pStyle w:val="Normal"/>
         <w:rPr>
           <w:lang w:val="uk-UA"/>
         </w:rPr>
@@ -129,95 +73,12 @@
         <w:rPr>
           <w:lang w:val="uk-UA"/>
         </w:rPr>
-        <w:t>Слід зауважити , що сонячні панелі працюють не лише в сьонячну погоду .</w:t>
-      </w:r>
-      <w:r>
-        <w:rPr>
-          <w:lang w:val="uk-UA"/>
-        </w:rPr>
-        <w:t xml:space="preserve"> Їх працювання можливе в хмарну , дощову погоду  та також вночі . Проте при цих умовах вони будуть працювати значно гірше.</w:t>
-      </w:r>
-      <w:r>
-        <w:rPr>
-          <w:lang w:val="uk-UA"/>
-        </w:rPr>
-        <w:t xml:space="preserve"> </w:t>
-      </w:r>
-      <w:r>
-        <w:rPr>
-          <w:lang w:val="uk-UA"/>
-        </w:rPr>
-        <w:t>Існують п</w:t>
-      </w:r>
-      <w:r>
-        <w:rPr>
-          <w:lang w:val="uk-UA"/>
-        </w:rPr>
-        <w:t>олікристалічні</w:t>
-      </w:r>
-      <w:r>
-        <w:rPr>
-          <w:lang w:val="uk-UA"/>
-        </w:rPr>
-        <w:t xml:space="preserve"> </w:t>
-      </w:r>
-      <w:r>
-        <w:rPr>
-          <w:lang w:val="uk-UA"/>
-        </w:rPr>
-        <w:t>панелі</w:t>
-      </w:r>
-      <w:r>
-        <w:rPr>
-          <w:lang w:val="uk-UA"/>
-        </w:rPr>
-        <w:t xml:space="preserve"> , які </w:t>
-      </w:r>
-      <w:r>
-        <w:rPr>
-          <w:lang w:val="uk-UA"/>
-        </w:rPr>
-        <w:t xml:space="preserve"> краще працюють в хмарну погоду , завдяки хмарам , які заломлюють сонячні помені</w:t>
-      </w:r>
-      <w:r>
-        <w:rPr>
-          <w:lang w:val="uk-UA"/>
-        </w:rPr>
-        <w:t xml:space="preserve">  при попаданні на панель . Також є певний вид сонячних панель , які працюють як в день , так і вночі . Китайські вчені розробили панель з спеціальним покриттям</w:t>
-      </w:r>
-      <w:r>
-        <w:rPr>
-          <w:lang w:val="uk-UA"/>
-        </w:rPr>
-        <w:t xml:space="preserve"> люмінофор , які </w:t>
-      </w:r>
-      <w:r>
-        <w:rPr>
-          <w:lang w:val="uk-UA"/>
-        </w:rPr>
-        <w:t xml:space="preserve">в день збирає сонячні промені та віддає їх вночі . </w:t>
-      </w:r>
-      <w:r>
-        <w:rPr>
-          <w:lang w:val="uk-UA"/>
-        </w:rPr>
-        <w:t>Ц</w:t>
-      </w:r>
-      <w:r>
-        <w:rPr>
-          <w:lang w:val="uk-UA"/>
-        </w:rPr>
-        <w:t>ей метод є досить затратним , тому доступність їх в побуті майже неможлива.</w:t>
-      </w:r>
-      <w:r>
-        <w:rPr>
-          <w:lang w:val="uk-UA"/>
-        </w:rPr>
-        <w:t xml:space="preserve"> Сонячних панелів існує декілька видів</w:t>
+        <w:t>Слід зауважити , що сонячні панелі працюють не лише в сьонячну погоду . Їх працювання можливе в хмарну , дощову погоду  та також вночі . Проте при цих умовах вони будуть працювати значно гірше. Існують полікристалічні панелі , які  краще працюють в хмарну погоду , завдяки хмарам , які заломлюють сонячні помені  при попаданні на панель . Також є певний вид сонячних панель , які працюють як в день , так і вночі . Китайські вчені розробили панель з спеціальним покриттям люмінофор , які в день збирає сонячні промені та віддає їх вночі . Цей метод є досить затратним , тому доступність їх в побуті майже неможлива. Сонячних панелів існує декілька видів</w:t>
       </w:r>
     </w:p>
     <w:p>
       <w:pPr>
+        <w:pStyle w:val="Normal"/>
         <w:rPr>
           <w:lang w:val="uk-UA"/>
         </w:rPr>
@@ -226,11 +87,18 @@
         <w:rPr>
           <w:lang w:val="uk-UA"/>
         </w:rPr>
-        <w:t xml:space="preserve"> -полікристалічні , ккд близько 12-15%</w:t>
+        <w:t xml:space="preserve"> </w:t>
+      </w:r>
+      <w:r>
+        <w:rPr>
+          <w:lang w:val="uk-UA"/>
+        </w:rPr>
+        <w:t>-полікристалічні , ккд близько 12-15%</w:t>
       </w:r>
     </w:p>
     <w:p>
       <w:pPr>
+        <w:pStyle w:val="Normal"/>
         <w:rPr>
           <w:lang w:val="uk-UA"/>
         </w:rPr>
@@ -244,6 +112,7 @@
     </w:p>
     <w:p>
       <w:pPr>
+        <w:pStyle w:val="Normal"/>
         <w:rPr>
           <w:lang w:val="uk-UA"/>
         </w:rPr>
@@ -252,62 +121,51 @@
         <w:rPr>
           <w:lang w:val="uk-UA"/>
         </w:rPr>
-        <w:t>-</w:t>
-      </w:r>
-      <w:r>
-        <w:rPr>
-          <w:lang w:val="uk-UA"/>
-        </w:rPr>
-        <w:t xml:space="preserve">Аморфні </w:t>
-      </w:r>
-      <w:r>
-        <w:rPr>
-          <w:lang w:val="uk-UA"/>
-        </w:rPr>
-        <w:t xml:space="preserve"> </w:t>
-      </w:r>
-      <w:r>
-        <w:rPr>
-          <w:lang w:val="uk-UA"/>
-        </w:rPr>
-        <w:t>гнучкі панелі</w:t>
-      </w:r>
-      <w:r>
-        <w:rPr>
-          <w:lang w:val="uk-UA"/>
-        </w:rPr>
-        <w:t xml:space="preserve"> , </w:t>
-      </w:r>
-      <w:r>
-        <w:rPr>
-          <w:lang w:val="uk-UA"/>
-        </w:rPr>
-        <w:t xml:space="preserve"> мають низький ККД, близько 6-10%.</w:t>
+        <w:t>-Аморфні  гнучкі панелі ,  мають низький ККД, близько 6-10%.</w:t>
       </w:r>
     </w:p>
     <w:p>
       <w:pPr>
+        <w:pStyle w:val="Normal"/>
         <w:rPr>
           <w:lang w:val="uk-UA"/>
         </w:rPr>
       </w:pPr>
+      <w:r>
+        <w:rPr>
+          <w:lang w:val="uk-UA"/>
+        </w:rPr>
+      </w:r>
     </w:p>
     <w:p>
       <w:pPr>
+        <w:pStyle w:val="Normal"/>
         <w:rPr>
           <w:lang w:val="uk-UA"/>
         </w:rPr>
       </w:pPr>
+      <w:r>
+        <w:rPr>
+          <w:lang w:val="uk-UA"/>
+        </w:rPr>
+      </w:r>
     </w:p>
     <w:p>
       <w:pPr>
+        <w:pStyle w:val="Normal"/>
         <w:rPr>
           <w:lang w:val="uk-UA"/>
         </w:rPr>
       </w:pPr>
+      <w:r>
+        <w:rPr>
+          <w:lang w:val="uk-UA"/>
+        </w:rPr>
+      </w:r>
     </w:p>
     <w:p>
       <w:pPr>
+        <w:pStyle w:val="Normal"/>
         <w:rPr>
           <w:lang w:val="uk-UA"/>
         </w:rPr>
@@ -321,176 +179,138 @@
     </w:p>
     <w:p>
       <w:pPr>
+        <w:pStyle w:val="Normal"/>
         <w:rPr>
           <w:lang w:val="uk-UA"/>
         </w:rPr>
       </w:pPr>
-      <w:hyperlink r:id="rId4" w:history="1">
-        <w:r>
-          <w:rPr>
-            <w:rStyle w:val="Hyperlink"/>
-          </w:rPr>
+      <w:hyperlink r:id="rId2">
+        <w:r>
+          <w:rPr/>
           <w:t>https</w:t>
         </w:r>
         <w:r>
           <w:rPr>
-            <w:rStyle w:val="Hyperlink"/>
             <w:lang w:val="uk-UA"/>
           </w:rPr>
           <w:t>://</w:t>
         </w:r>
         <w:r>
-          <w:rPr>
-            <w:rStyle w:val="Hyperlink"/>
-          </w:rPr>
+          <w:rPr/>
           <w:t>sun</w:t>
         </w:r>
         <w:r>
           <w:rPr>
-            <w:rStyle w:val="Hyperlink"/>
             <w:lang w:val="uk-UA"/>
           </w:rPr>
           <w:t>-</w:t>
         </w:r>
         <w:r>
-          <w:rPr>
-            <w:rStyle w:val="Hyperlink"/>
-          </w:rPr>
+          <w:rPr/>
           <w:t>energy</w:t>
         </w:r>
         <w:r>
           <w:rPr>
-            <w:rStyle w:val="Hyperlink"/>
             <w:lang w:val="uk-UA"/>
           </w:rPr>
           <w:t>.</w:t>
         </w:r>
         <w:r>
-          <w:rPr>
-            <w:rStyle w:val="Hyperlink"/>
-          </w:rPr>
+          <w:rPr/>
           <w:t>com</w:t>
         </w:r>
         <w:r>
           <w:rPr>
-            <w:rStyle w:val="Hyperlink"/>
             <w:lang w:val="uk-UA"/>
           </w:rPr>
           <w:t>.</w:t>
         </w:r>
         <w:r>
-          <w:rPr>
-            <w:rStyle w:val="Hyperlink"/>
-          </w:rPr>
+          <w:rPr/>
           <w:t>ua</w:t>
         </w:r>
         <w:r>
           <w:rPr>
-            <w:rStyle w:val="Hyperlink"/>
             <w:lang w:val="uk-UA"/>
           </w:rPr>
           <w:t>/</w:t>
         </w:r>
         <w:r>
-          <w:rPr>
-            <w:rStyle w:val="Hyperlink"/>
-          </w:rPr>
+          <w:rPr/>
           <w:t>index</w:t>
         </w:r>
         <w:r>
           <w:rPr>
-            <w:rStyle w:val="Hyperlink"/>
             <w:lang w:val="uk-UA"/>
           </w:rPr>
           <w:t>.</w:t>
         </w:r>
         <w:r>
-          <w:rPr>
-            <w:rStyle w:val="Hyperlink"/>
-          </w:rPr>
+          <w:rPr/>
           <w:t>php</w:t>
         </w:r>
         <w:r>
           <w:rPr>
-            <w:rStyle w:val="Hyperlink"/>
             <w:lang w:val="uk-UA"/>
           </w:rPr>
           <w:t>?</w:t>
         </w:r>
         <w:r>
-          <w:rPr>
-            <w:rStyle w:val="Hyperlink"/>
-          </w:rPr>
+          <w:rPr/>
           <w:t>route</w:t>
         </w:r>
         <w:r>
           <w:rPr>
-            <w:rStyle w:val="Hyperlink"/>
             <w:lang w:val="uk-UA"/>
           </w:rPr>
           <w:t>=</w:t>
         </w:r>
         <w:r>
-          <w:rPr>
-            <w:rStyle w:val="Hyperlink"/>
-          </w:rPr>
+          <w:rPr/>
           <w:t>module</w:t>
         </w:r>
         <w:r>
           <w:rPr>
-            <w:rStyle w:val="Hyperlink"/>
             <w:lang w:val="uk-UA"/>
           </w:rPr>
           <w:t>/</w:t>
         </w:r>
         <w:r>
-          <w:rPr>
-            <w:rStyle w:val="Hyperlink"/>
-          </w:rPr>
+          <w:rPr/>
           <w:t>iblog</w:t>
         </w:r>
         <w:r>
           <w:rPr>
-            <w:rStyle w:val="Hyperlink"/>
             <w:lang w:val="uk-UA"/>
           </w:rPr>
           <w:t>/</w:t>
         </w:r>
         <w:r>
-          <w:rPr>
-            <w:rStyle w:val="Hyperlink"/>
-          </w:rPr>
+          <w:rPr/>
           <w:t>post</w:t>
         </w:r>
         <w:r>
           <w:rPr>
-            <w:rStyle w:val="Hyperlink"/>
             <w:lang w:val="uk-UA"/>
           </w:rPr>
           <w:t>&amp;</w:t>
         </w:r>
         <w:r>
-          <w:rPr>
-            <w:rStyle w:val="Hyperlink"/>
-          </w:rPr>
+          <w:rPr/>
           <w:t>post</w:t>
         </w:r>
         <w:r>
           <w:rPr>
-            <w:rStyle w:val="Hyperlink"/>
             <w:lang w:val="uk-UA"/>
           </w:rPr>
           <w:t>_</w:t>
         </w:r>
         <w:r>
-          <w:rPr>
-            <w:rStyle w:val="Hyperlink"/>
-          </w:rPr>
+          <w:rPr/>
           <w:t>id</w:t>
         </w:r>
         <w:r>
           <w:rPr>
-            <w:rStyle w:val="Hyperlink"/>
             <w:lang w:val="uk-UA"/>
           </w:rPr>
           <w:t>=18</w:t>
@@ -499,202 +319,158 @@
     </w:p>
     <w:p>
       <w:pPr>
+        <w:pStyle w:val="Normal"/>
         <w:rPr>
           <w:lang w:val="uk-UA"/>
         </w:rPr>
       </w:pPr>
-      <w:hyperlink r:id="rId5" w:history="1">
-        <w:r>
-          <w:rPr>
-            <w:rStyle w:val="Hyperlink"/>
-          </w:rPr>
+      <w:hyperlink r:id="rId3">
+        <w:r>
+          <w:rPr/>
           <w:t>https</w:t>
         </w:r>
         <w:r>
           <w:rPr>
-            <w:rStyle w:val="Hyperlink"/>
             <w:lang w:val="uk-UA"/>
           </w:rPr>
           <w:t>://</w:t>
         </w:r>
         <w:r>
-          <w:rPr>
-            <w:rStyle w:val="Hyperlink"/>
-          </w:rPr>
+          <w:rPr/>
           <w:t>greentechtrade</w:t>
         </w:r>
         <w:r>
           <w:rPr>
-            <w:rStyle w:val="Hyperlink"/>
             <w:lang w:val="uk-UA"/>
           </w:rPr>
           <w:t>.</w:t>
         </w:r>
         <w:r>
-          <w:rPr>
-            <w:rStyle w:val="Hyperlink"/>
-          </w:rPr>
+          <w:rPr/>
           <w:t>com</w:t>
         </w:r>
         <w:r>
           <w:rPr>
-            <w:rStyle w:val="Hyperlink"/>
             <w:lang w:val="uk-UA"/>
           </w:rPr>
           <w:t>.</w:t>
         </w:r>
         <w:r>
-          <w:rPr>
-            <w:rStyle w:val="Hyperlink"/>
-          </w:rPr>
+          <w:rPr/>
           <w:t>ua</w:t>
         </w:r>
         <w:r>
           <w:rPr>
-            <w:rStyle w:val="Hyperlink"/>
             <w:lang w:val="uk-UA"/>
           </w:rPr>
           <w:t>/</w:t>
         </w:r>
         <w:r>
-          <w:rPr>
-            <w:rStyle w:val="Hyperlink"/>
-          </w:rPr>
+          <w:rPr/>
           <w:t>pryntsyp</w:t>
         </w:r>
         <w:r>
           <w:rPr>
-            <w:rStyle w:val="Hyperlink"/>
             <w:lang w:val="uk-UA"/>
           </w:rPr>
           <w:t>-</w:t>
         </w:r>
         <w:r>
-          <w:rPr>
-            <w:rStyle w:val="Hyperlink"/>
-          </w:rPr>
+          <w:rPr/>
           <w:t>roboty</w:t>
         </w:r>
         <w:r>
           <w:rPr>
-            <w:rStyle w:val="Hyperlink"/>
             <w:lang w:val="uk-UA"/>
           </w:rPr>
           <w:t>-</w:t>
         </w:r>
         <w:r>
-          <w:rPr>
-            <w:rStyle w:val="Hyperlink"/>
-          </w:rPr>
+          <w:rPr/>
           <w:t>sonyachnyh</w:t>
         </w:r>
         <w:r>
           <w:rPr>
-            <w:rStyle w:val="Hyperlink"/>
             <w:lang w:val="uk-UA"/>
           </w:rPr>
           <w:t>-</w:t>
         </w:r>
         <w:r>
-          <w:rPr>
-            <w:rStyle w:val="Hyperlink"/>
-          </w:rPr>
+          <w:rPr/>
           <w:t>batarej</w:t>
         </w:r>
         <w:r>
           <w:rPr>
-            <w:rStyle w:val="Hyperlink"/>
             <w:lang w:val="uk-UA"/>
           </w:rPr>
           <w:t>-</w:t>
         </w:r>
         <w:r>
-          <w:rPr>
-            <w:rStyle w:val="Hyperlink"/>
-          </w:rPr>
+          <w:rPr/>
           <w:t>panelej</w:t>
         </w:r>
         <w:r>
           <w:rPr>
-            <w:rStyle w:val="Hyperlink"/>
             <w:lang w:val="uk-UA"/>
           </w:rPr>
           <w:t>-</w:t>
         </w:r>
         <w:r>
-          <w:rPr>
-            <w:rStyle w:val="Hyperlink"/>
-          </w:rPr>
+          <w:rPr/>
           <w:t>dlya</w:t>
         </w:r>
         <w:r>
           <w:rPr>
-            <w:rStyle w:val="Hyperlink"/>
             <w:lang w:val="uk-UA"/>
           </w:rPr>
           <w:t>-</w:t>
         </w:r>
         <w:r>
-          <w:rPr>
-            <w:rStyle w:val="Hyperlink"/>
-          </w:rPr>
+          <w:rPr/>
           <w:t>budynku</w:t>
         </w:r>
         <w:r>
           <w:rPr>
-            <w:rStyle w:val="Hyperlink"/>
             <w:lang w:val="uk-UA"/>
           </w:rPr>
           <w:t>-</w:t>
         </w:r>
         <w:r>
-          <w:rPr>
-            <w:rStyle w:val="Hyperlink"/>
-          </w:rPr>
+          <w:rPr/>
           <w:t>shema</w:t>
         </w:r>
         <w:r>
           <w:rPr>
-            <w:rStyle w:val="Hyperlink"/>
             <w:lang w:val="uk-UA"/>
           </w:rPr>
           <w:t>-</w:t>
         </w:r>
         <w:r>
-          <w:rPr>
-            <w:rStyle w:val="Hyperlink"/>
-          </w:rPr>
+          <w:rPr/>
           <w:t>diyi</w:t>
         </w:r>
         <w:r>
           <w:rPr>
-            <w:rStyle w:val="Hyperlink"/>
             <w:lang w:val="uk-UA"/>
           </w:rPr>
           <w:t>-</w:t>
         </w:r>
         <w:r>
-          <w:rPr>
-            <w:rStyle w:val="Hyperlink"/>
-          </w:rPr>
+          <w:rPr/>
           <w:t>i</w:t>
         </w:r>
         <w:r>
           <w:rPr>
-            <w:rStyle w:val="Hyperlink"/>
             <w:lang w:val="uk-UA"/>
           </w:rPr>
           <w:t>-</w:t>
         </w:r>
         <w:r>
-          <w:rPr>
-            <w:rStyle w:val="Hyperlink"/>
-          </w:rPr>
+          <w:rPr/>
           <w:t>video</w:t>
         </w:r>
         <w:r>
           <w:rPr>
-            <w:rStyle w:val="Hyperlink"/>
             <w:lang w:val="uk-UA"/>
           </w:rPr>
           <w:t>/</w:t>
@@ -703,27 +479,35 @@
     </w:p>
     <w:p>
       <w:pPr>
+        <w:pStyle w:val="Normal"/>
+        <w:spacing w:before="0" w:after="160"/>
         <w:rPr>
           <w:lang w:val="uk-UA"/>
         </w:rPr>
       </w:pPr>
+      <w:r>
+        <w:rPr/>
+      </w:r>
     </w:p>
     <w:sectPr>
+      <w:type w:val="nextPage"/>
       <w:pgSz w:w="11906" w:h="16838"/>
-      <w:pgMar w:top="1134" w:right="850" w:bottom="1134" w:left="1701" w:header="708" w:footer="708" w:gutter="0"/>
-      <w:cols w:space="708"/>
-      <w:docGrid w:linePitch="360"/>
+      <w:pgMar w:left="1701" w:right="850" w:header="0" w:top="1134" w:footer="0" w:bottom="1134" w:gutter="0"/>
+      <w:pgNumType w:fmt="decimal"/>
+      <w:formProt w:val="false"/>
+      <w:textDirection w:val="lrTb"/>
+      <w:docGrid w:type="default" w:linePitch="360" w:charSpace="4096"/>
     </w:sectPr>
   </w:body>
 </w:document>
 </file>
 
 <file path=word/styles.xml><?xml version="1.0" encoding="utf-8"?>
-<w:styles xmlns:mc="http://schemas.openxmlformats.org/markup-compatibility/2006" xmlns:r="http://schemas.openxmlformats.org/officeDocument/2006/relationships" xmlns:w="http://schemas.openxmlformats.org/wordprocessingml/2006/main" xmlns:w14="http://schemas.microsoft.com/office/word/2010/wordml" xmlns:w15="http://schemas.microsoft.com/office/word/2012/wordml" mc:Ignorable="w14 w15">
+<w:styles xmlns:w="http://schemas.openxmlformats.org/wordprocessingml/2006/main" xmlns:w14="http://schemas.microsoft.com/office/word/2010/wordml" xmlns:mc="http://schemas.openxmlformats.org/markup-compatibility/2006" mc:Ignorable="w14">
   <w:docDefaults>
     <w:rPrDefault>
       <w:rPr>
-        <w:rFonts w:asciiTheme="minorHAnsi" w:eastAsiaTheme="minorHAnsi" w:hAnsiTheme="minorHAnsi" w:cstheme="minorBidi"/>
+        <w:rFonts w:ascii="Calibri" w:hAnsi="Calibri" w:eastAsia="Calibri" w:cs="" w:asciiTheme="minorHAnsi" w:cstheme="minorBidi" w:eastAsiaTheme="minorHAnsi" w:hAnsiTheme="minorHAnsi"/>
         <w:sz w:val="22"/>
         <w:szCs w:val="22"/>
         <w:lang w:val="ru-RU" w:eastAsia="en-US" w:bidi="ar-SA"/>
@@ -731,21 +515,21 @@
     </w:rPrDefault>
     <w:pPrDefault>
       <w:pPr>
-        <w:spacing w:after="160" w:line="259" w:lineRule="auto"/>
+        <w:suppressAutoHyphens w:val="true"/>
       </w:pPr>
     </w:pPrDefault>
   </w:docDefaults>
   <w:latentStyles w:defLockedState="0" w:defUIPriority="99" w:defSemiHidden="0" w:defUnhideWhenUsed="0" w:defQFormat="0" w:count="371">
     <w:lsdException w:name="Normal" w:uiPriority="0" w:qFormat="1"/>
     <w:lsdException w:name="heading 1" w:uiPriority="9" w:qFormat="1"/>
-    <w:lsdException w:name="heading 2" w:semiHidden="1" w:uiPriority="9" w:unhideWhenUsed="1" w:qFormat="1"/>
-    <w:lsdException w:name="heading 3" w:semiHidden="1" w:uiPriority="9" w:unhideWhenUsed="1" w:qFormat="1"/>
-    <w:lsdException w:name="heading 4" w:semiHidden="1" w:uiPriority="9" w:unhideWhenUsed="1" w:qFormat="1"/>
-    <w:lsdException w:name="heading 5" w:semiHidden="1" w:uiPriority="9" w:unhideWhenUsed="1" w:qFormat="1"/>
-    <w:lsdException w:name="heading 6" w:semiHidden="1" w:uiPriority="9" w:unhideWhenUsed="1" w:qFormat="1"/>
-    <w:lsdException w:name="heading 7" w:semiHidden="1" w:uiPriority="9" w:unhideWhenUsed="1" w:qFormat="1"/>
-    <w:lsdException w:name="heading 8" w:semiHidden="1" w:uiPriority="9" w:unhideWhenUsed="1" w:qFormat="1"/>
-    <w:lsdException w:name="heading 9" w:semiHidden="1" w:uiPriority="9" w:unhideWhenUsed="1" w:qFormat="1"/>
+    <w:lsdException w:name="heading 2" w:uiPriority="9" w:semiHidden="1" w:unhideWhenUsed="1" w:qFormat="1"/>
+    <w:lsdException w:name="heading 3" w:uiPriority="9" w:semiHidden="1" w:unhideWhenUsed="1" w:qFormat="1"/>
+    <w:lsdException w:name="heading 4" w:uiPriority="9" w:semiHidden="1" w:unhideWhenUsed="1" w:qFormat="1"/>
+    <w:lsdException w:name="heading 5" w:uiPriority="9" w:semiHidden="1" w:unhideWhenUsed="1" w:qFormat="1"/>
+    <w:lsdException w:name="heading 6" w:uiPriority="9" w:semiHidden="1" w:unhideWhenUsed="1" w:qFormat="1"/>
+    <w:lsdException w:name="heading 7" w:uiPriority="9" w:semiHidden="1" w:unhideWhenUsed="1" w:qFormat="1"/>
+    <w:lsdException w:name="heading 8" w:uiPriority="9" w:semiHidden="1" w:unhideWhenUsed="1" w:qFormat="1"/>
+    <w:lsdException w:name="heading 9" w:uiPriority="9" w:semiHidden="1" w:unhideWhenUsed="1" w:qFormat="1"/>
     <w:lsdException w:name="index 1" w:semiHidden="1" w:unhideWhenUsed="1"/>
     <w:lsdException w:name="index 2" w:semiHidden="1" w:unhideWhenUsed="1"/>
     <w:lsdException w:name="index 3" w:semiHidden="1" w:unhideWhenUsed="1"/>
@@ -755,22 +539,22 @@
     <w:lsdException w:name="index 7" w:semiHidden="1" w:unhideWhenUsed="1"/>
     <w:lsdException w:name="index 8" w:semiHidden="1" w:unhideWhenUsed="1"/>
     <w:lsdException w:name="index 9" w:semiHidden="1" w:unhideWhenUsed="1"/>
-    <w:lsdException w:name="toc 1" w:semiHidden="1" w:uiPriority="39" w:unhideWhenUsed="1"/>
-    <w:lsdException w:name="toc 2" w:semiHidden="1" w:uiPriority="39" w:unhideWhenUsed="1"/>
-    <w:lsdException w:name="toc 3" w:semiHidden="1" w:uiPriority="39" w:unhideWhenUsed="1"/>
-    <w:lsdException w:name="toc 4" w:semiHidden="1" w:uiPriority="39" w:unhideWhenUsed="1"/>
-    <w:lsdException w:name="toc 5" w:semiHidden="1" w:uiPriority="39" w:unhideWhenUsed="1"/>
-    <w:lsdException w:name="toc 6" w:semiHidden="1" w:uiPriority="39" w:unhideWhenUsed="1"/>
-    <w:lsdException w:name="toc 7" w:semiHidden="1" w:uiPriority="39" w:unhideWhenUsed="1"/>
-    <w:lsdException w:name="toc 8" w:semiHidden="1" w:uiPriority="39" w:unhideWhenUsed="1"/>
-    <w:lsdException w:name="toc 9" w:semiHidden="1" w:uiPriority="39" w:unhideWhenUsed="1"/>
+    <w:lsdException w:name="toc 1" w:uiPriority="39" w:semiHidden="1" w:unhideWhenUsed="1"/>
+    <w:lsdException w:name="toc 2" w:uiPriority="39" w:semiHidden="1" w:unhideWhenUsed="1"/>
+    <w:lsdException w:name="toc 3" w:uiPriority="39" w:semiHidden="1" w:unhideWhenUsed="1"/>
+    <w:lsdException w:name="toc 4" w:uiPriority="39" w:semiHidden="1" w:unhideWhenUsed="1"/>
+    <w:lsdException w:name="toc 5" w:uiPriority="39" w:semiHidden="1" w:unhideWhenUsed="1"/>
+    <w:lsdException w:name="toc 6" w:uiPriority="39" w:semiHidden="1" w:unhideWhenUsed="1"/>
+    <w:lsdException w:name="toc 7" w:uiPriority="39" w:semiHidden="1" w:unhideWhenUsed="1"/>
+    <w:lsdException w:name="toc 8" w:uiPriority="39" w:semiHidden="1" w:unhideWhenUsed="1"/>
+    <w:lsdException w:name="toc 9" w:uiPriority="39" w:semiHidden="1" w:unhideWhenUsed="1"/>
     <w:lsdException w:name="Normal Indent" w:semiHidden="1" w:unhideWhenUsed="1"/>
     <w:lsdException w:name="footnote text" w:semiHidden="1" w:unhideWhenUsed="1"/>
     <w:lsdException w:name="annotation text" w:semiHidden="1" w:unhideWhenUsed="1"/>
     <w:lsdException w:name="header" w:semiHidden="1" w:unhideWhenUsed="1"/>
     <w:lsdException w:name="footer" w:semiHidden="1" w:unhideWhenUsed="1"/>
     <w:lsdException w:name="index heading" w:semiHidden="1" w:unhideWhenUsed="1"/>
-    <w:lsdException w:name="caption" w:semiHidden="1" w:uiPriority="35" w:unhideWhenUsed="1" w:qFormat="1"/>
+    <w:lsdException w:name="caption" w:uiPriority="35" w:semiHidden="1" w:unhideWhenUsed="1" w:qFormat="1"/>
     <w:lsdException w:name="table of figures" w:semiHidden="1" w:unhideWhenUsed="1"/>
     <w:lsdException w:name="envelope address" w:semiHidden="1" w:unhideWhenUsed="1"/>
     <w:lsdException w:name="envelope return" w:semiHidden="1" w:unhideWhenUsed="1"/>
@@ -801,7 +585,7 @@
     <w:lsdException w:name="Title" w:uiPriority="10" w:qFormat="1"/>
     <w:lsdException w:name="Closing" w:semiHidden="1" w:unhideWhenUsed="1"/>
     <w:lsdException w:name="Signature" w:semiHidden="1" w:unhideWhenUsed="1"/>
-    <w:lsdException w:name="Default Paragraph Font" w:semiHidden="1" w:uiPriority="1" w:unhideWhenUsed="1"/>
+    <w:lsdException w:name="Default Paragraph Font" w:uiPriority="1" w:semiHidden="1" w:unhideWhenUsed="1"/>
     <w:lsdException w:name="Body Text" w:semiHidden="1" w:unhideWhenUsed="1"/>
     <w:lsdException w:name="Body Text Indent" w:semiHidden="1" w:unhideWhenUsed="1"/>
     <w:lsdException w:name="List Continue" w:semiHidden="1" w:unhideWhenUsed="1"/>
@@ -1001,8 +785,8 @@
     <w:lsdException w:name="Subtle Reference" w:uiPriority="31" w:qFormat="1"/>
     <w:lsdException w:name="Intense Reference" w:uiPriority="32" w:qFormat="1"/>
     <w:lsdException w:name="Book Title" w:uiPriority="33" w:qFormat="1"/>
-    <w:lsdException w:name="Bibliography" w:semiHidden="1" w:uiPriority="37" w:unhideWhenUsed="1"/>
-    <w:lsdException w:name="TOC Heading" w:semiHidden="1" w:uiPriority="39" w:unhideWhenUsed="1" w:qFormat="1"/>
+    <w:lsdException w:name="Bibliography" w:uiPriority="37" w:semiHidden="1" w:unhideWhenUsed="1"/>
+    <w:lsdException w:name="TOC Heading" w:uiPriority="39" w:semiHidden="1" w:unhideWhenUsed="1" w:qFormat="1"/>
     <w:lsdException w:name="Plain Table 1" w:uiPriority="41"/>
     <w:lsdException w:name="Plain Table 2" w:uiPriority="42"/>
     <w:lsdException w:name="Plain Table 3" w:uiPriority="43"/>
@@ -1108,15 +892,107 @@
     <w:lsdException w:name="List Table 6 Colorful Accent 6" w:uiPriority="51"/>
     <w:lsdException w:name="List Table 7 Colorful Accent 6" w:uiPriority="52"/>
   </w:latentStyles>
-  <w:style w:type="paragraph" w:default="1" w:styleId="Normal">
+  <w:style w:type="paragraph" w:styleId="Normal" w:default="1">
     <w:name w:val="Normal"/>
     <w:qFormat/>
+    <w:pPr>
+      <w:widowControl/>
+      <w:bidi w:val="0"/>
+      <w:spacing w:lineRule="auto" w:line="259" w:before="0" w:after="160"/>
+      <w:jc w:val="left"/>
+    </w:pPr>
+    <w:rPr>
+      <w:rFonts w:ascii="Calibri" w:hAnsi="Calibri" w:eastAsia="Calibri" w:cs="" w:asciiTheme="minorHAnsi" w:cstheme="minorBidi" w:eastAsiaTheme="minorHAnsi" w:hAnsiTheme="minorHAnsi"/>
+      <w:color w:val="auto"/>
+      <w:kern w:val="0"/>
+      <w:sz w:val="22"/>
+      <w:szCs w:val="22"/>
+      <w:lang w:val="ru-RU" w:eastAsia="en-US" w:bidi="ar-SA"/>
+    </w:rPr>
   </w:style>
-  <w:style w:type="character" w:default="1" w:styleId="DefaultParagraphFont">
+  <w:style w:type="character" w:styleId="DefaultParagraphFont" w:default="1">
     <w:name w:val="Default Paragraph Font"/>
     <w:uiPriority w:val="1"/>
     <w:semiHidden/>
     <w:unhideWhenUsed/>
+    <w:qFormat/>
+    <w:rPr/>
+  </w:style>
+  <w:style w:type="character" w:styleId="Style14">
+    <w:name w:val="Гіперпосилання"/>
+    <w:basedOn w:val="DefaultParagraphFont"/>
+    <w:uiPriority w:val="99"/>
+    <w:unhideWhenUsed/>
+    <w:rsid w:val="00b77bd1"/>
+    <w:rPr>
+      <w:color w:val="0563C1" w:themeColor="hyperlink"/>
+      <w:u w:val="single"/>
+    </w:rPr>
+  </w:style>
+  <w:style w:type="paragraph" w:styleId="Style15">
+    <w:name w:val="Заголовок"/>
+    <w:basedOn w:val="Normal"/>
+    <w:next w:val="Style16"/>
+    <w:qFormat/>
+    <w:pPr>
+      <w:keepNext w:val="true"/>
+      <w:spacing w:before="240" w:after="120"/>
+    </w:pPr>
+    <w:rPr>
+      <w:rFonts w:ascii="Liberation Sans" w:hAnsi="Liberation Sans" w:eastAsia="Noto Sans CJK SC" w:cs="Lohit Devanagari"/>
+      <w:sz w:val="28"/>
+      <w:szCs w:val="28"/>
+    </w:rPr>
+  </w:style>
+  <w:style w:type="paragraph" w:styleId="Style16">
+    <w:name w:val="Body Text"/>
+    <w:basedOn w:val="Normal"/>
+    <w:pPr>
+      <w:spacing w:lineRule="auto" w:line="276" w:before="0" w:after="140"/>
+    </w:pPr>
+    <w:rPr/>
+  </w:style>
+  <w:style w:type="paragraph" w:styleId="Style17">
+    <w:name w:val="List"/>
+    <w:basedOn w:val="Style16"/>
+    <w:pPr/>
+    <w:rPr>
+      <w:rFonts w:cs="Lohit Devanagari"/>
+    </w:rPr>
+  </w:style>
+  <w:style w:type="paragraph" w:styleId="Style18">
+    <w:name w:val="Caption"/>
+    <w:basedOn w:val="Normal"/>
+    <w:qFormat/>
+    <w:pPr>
+      <w:suppressLineNumbers/>
+      <w:spacing w:before="120" w:after="120"/>
+    </w:pPr>
+    <w:rPr>
+      <w:rFonts w:cs="Lohit Devanagari"/>
+      <w:i/>
+      <w:iCs/>
+      <w:sz w:val="24"/>
+      <w:szCs w:val="24"/>
+    </w:rPr>
+  </w:style>
+  <w:style w:type="paragraph" w:styleId="Style19">
+    <w:name w:val="Покажчик"/>
+    <w:basedOn w:val="Normal"/>
+    <w:qFormat/>
+    <w:pPr>
+      <w:suppressLineNumbers/>
+    </w:pPr>
+    <w:rPr>
+      <w:rFonts w:cs="Lohit Devanagari"/>
+    </w:rPr>
+  </w:style>
+  <w:style w:type="numbering" w:styleId="NoList" w:default="1">
+    <w:name w:val="No List"/>
+    <w:uiPriority w:val="99"/>
+    <w:semiHidden/>
+    <w:unhideWhenUsed/>
+    <w:qFormat/>
   </w:style>
   <w:style w:type="table" w:default="1" w:styleId="TableNormal">
     <w:name w:val="Normal Table"/>
@@ -1132,23 +1008,6 @@
         <w:right w:w="108" w:type="dxa"/>
       </w:tblCellMar>
     </w:tblPr>
-  </w:style>
-  <w:style w:type="numbering" w:default="1" w:styleId="NoList">
-    <w:name w:val="No List"/>
-    <w:uiPriority w:val="99"/>
-    <w:semiHidden/>
-    <w:unhideWhenUsed/>
-  </w:style>
-  <w:style w:type="character" w:styleId="Hyperlink">
-    <w:name w:val="Hyperlink"/>
-    <w:basedOn w:val="DefaultParagraphFont"/>
-    <w:uiPriority w:val="99"/>
-    <w:unhideWhenUsed/>
-    <w:rsid w:val="00B77BD1"/>
-    <w:rPr>
-      <w:color w:val="0563C1" w:themeColor="hyperlink"/>
-      <w:u w:val="single"/>
-    </w:rPr>
   </w:style>
 </w:styles>
 </file>

</xml_diff>